<commit_message>
final project first commit
</commit_message>
<xml_diff>
--- a/lessson12/Website Planning Document.docx
+++ b/lessson12/Website Planning Document.docx
@@ -166,7 +166,7 @@
                               </a:ln>
                               <a:extLst>
                                 <a:ext uri="{91240B29-F687-4f45-9708-019B960494DF}">
-                                  <a14:hiddenLine xmlns:a14="http://schemas.microsoft.com/office/drawing/2010/main" xmlns:w="http://schemas.openxmlformats.org/wordprocessingml/2006/main" xmlns:w10="urn:schemas-microsoft-com:office:word" xmlns:v="urn:schemas-microsoft-com:vml" xmlns:o="urn:schemas-microsoft-com:office:office" xmlns:mv="urn:schemas-microsoft-com:mac:vml" xmlns:mo="http://schemas.microsoft.com/office/mac/office/2008/main" xmlns="" w="9525">
+                                  <a14:hiddenLine xmlns="" xmlns:mo="http://schemas.microsoft.com/office/mac/office/2008/main" xmlns:mv="urn:schemas-microsoft-com:mac:vml" xmlns:o="urn:schemas-microsoft-com:office:office" xmlns:v="urn:schemas-microsoft-com:vml" xmlns:w10="urn:schemas-microsoft-com:office:word" xmlns:w="http://schemas.openxmlformats.org/wordprocessingml/2006/main" xmlns:a14="http://schemas.microsoft.com/office/drawing/2010/main" w="9525">
                                     <a:solidFill>
                                       <a:srgbClr val="000000"/>
                                     </a:solidFill>
@@ -253,7 +253,7 @@
                               </a:ln>
                               <a:extLst>
                                 <a:ext uri="{91240B29-F687-4f45-9708-019B960494DF}">
-                                  <a14:hiddenLine xmlns:a14="http://schemas.microsoft.com/office/drawing/2010/main" xmlns:w="http://schemas.openxmlformats.org/wordprocessingml/2006/main" xmlns:w10="urn:schemas-microsoft-com:office:word" xmlns:v="urn:schemas-microsoft-com:vml" xmlns:o="urn:schemas-microsoft-com:office:office" xmlns:mv="urn:schemas-microsoft-com:mac:vml" xmlns:mo="http://schemas.microsoft.com/office/mac/office/2008/main" xmlns="" w="9525">
+                                  <a14:hiddenLine xmlns="" xmlns:mo="http://schemas.microsoft.com/office/mac/office/2008/main" xmlns:mv="urn:schemas-microsoft-com:mac:vml" xmlns:o="urn:schemas-microsoft-com:office:office" xmlns:v="urn:schemas-microsoft-com:vml" xmlns:w10="urn:schemas-microsoft-com:office:word" xmlns:w="http://schemas.openxmlformats.org/wordprocessingml/2006/main" xmlns:a14="http://schemas.microsoft.com/office/drawing/2010/main" w="9525">
                                     <a:solidFill>
                                       <a:srgbClr val="000000"/>
                                     </a:solidFill>
@@ -340,7 +340,7 @@
                               </a:ln>
                               <a:extLst>
                                 <a:ext uri="{91240B29-F687-4f45-9708-019B960494DF}">
-                                  <a14:hiddenLine xmlns:a14="http://schemas.microsoft.com/office/drawing/2010/main" xmlns:w="http://schemas.openxmlformats.org/wordprocessingml/2006/main" xmlns:w10="urn:schemas-microsoft-com:office:word" xmlns:v="urn:schemas-microsoft-com:vml" xmlns:o="urn:schemas-microsoft-com:office:office" xmlns:mv="urn:schemas-microsoft-com:mac:vml" xmlns:mo="http://schemas.microsoft.com/office/mac/office/2008/main" xmlns="" w="9525">
+                                  <a14:hiddenLine xmlns="" xmlns:mo="http://schemas.microsoft.com/office/mac/office/2008/main" xmlns:mv="urn:schemas-microsoft-com:mac:vml" xmlns:o="urn:schemas-microsoft-com:office:office" xmlns:v="urn:schemas-microsoft-com:vml" xmlns:w10="urn:schemas-microsoft-com:office:word" xmlns:w="http://schemas.openxmlformats.org/wordprocessingml/2006/main" xmlns:a14="http://schemas.microsoft.com/office/drawing/2010/main" w="9525">
                                     <a:solidFill>
                                       <a:srgbClr val="000000"/>
                                     </a:solidFill>
@@ -427,7 +427,7 @@
                               </a:ln>
                               <a:extLst>
                                 <a:ext uri="{91240B29-F687-4f45-9708-019B960494DF}">
-                                  <a14:hiddenLine xmlns:a14="http://schemas.microsoft.com/office/drawing/2010/main" xmlns:w="http://schemas.openxmlformats.org/wordprocessingml/2006/main" xmlns:w10="urn:schemas-microsoft-com:office:word" xmlns:v="urn:schemas-microsoft-com:vml" xmlns:o="urn:schemas-microsoft-com:office:office" xmlns:mv="urn:schemas-microsoft-com:mac:vml" xmlns:mo="http://schemas.microsoft.com/office/mac/office/2008/main" xmlns="" w="9525">
+                                  <a14:hiddenLine xmlns="" xmlns:mo="http://schemas.microsoft.com/office/mac/office/2008/main" xmlns:mv="urn:schemas-microsoft-com:mac:vml" xmlns:o="urn:schemas-microsoft-com:office:office" xmlns:v="urn:schemas-microsoft-com:vml" xmlns:w10="urn:schemas-microsoft-com:office:word" xmlns:w="http://schemas.openxmlformats.org/wordprocessingml/2006/main" xmlns:a14="http://schemas.microsoft.com/office/drawing/2010/main" w="9525">
                                     <a:solidFill>
                                       <a:srgbClr val="000000"/>
                                     </a:solidFill>
@@ -514,7 +514,7 @@
                               </a:ln>
                               <a:extLst>
                                 <a:ext uri="{91240B29-F687-4f45-9708-019B960494DF}">
-                                  <a14:hiddenLine xmlns:a14="http://schemas.microsoft.com/office/drawing/2010/main" xmlns:w="http://schemas.openxmlformats.org/wordprocessingml/2006/main" xmlns:w10="urn:schemas-microsoft-com:office:word" xmlns:v="urn:schemas-microsoft-com:vml" xmlns:o="urn:schemas-microsoft-com:office:office" xmlns:mv="urn:schemas-microsoft-com:mac:vml" xmlns:mo="http://schemas.microsoft.com/office/mac/office/2008/main" xmlns="" w="9525">
+                                  <a14:hiddenLine xmlns="" xmlns:mo="http://schemas.microsoft.com/office/mac/office/2008/main" xmlns:mv="urn:schemas-microsoft-com:mac:vml" xmlns:o="urn:schemas-microsoft-com:office:office" xmlns:v="urn:schemas-microsoft-com:vml" xmlns:w10="urn:schemas-microsoft-com:office:word" xmlns:w="http://schemas.openxmlformats.org/wordprocessingml/2006/main" xmlns:a14="http://schemas.microsoft.com/office/drawing/2010/main" w="9525">
                                     <a:solidFill>
                                       <a:srgbClr val="000000"/>
                                     </a:solidFill>
@@ -1220,27 +1220,7 @@
           <w:sz w:val="32"/>
           <w:szCs w:val="32"/>
         </w:rPr>
-        <w:t xml:space="preserve"> Church culture and be designed to support a </w:t>
-      </w:r>
-      <w:r>
-        <w:rPr>
-          <w:rFonts w:ascii="Palatino Linotype" w:eastAsia="Times New Roman" w:hAnsi="Palatino Linotype" w:cs="Times New Roman"/>
-          <w:b/>
-          <w:bCs/>
-          <w:sz w:val="32"/>
-          <w:szCs w:val="32"/>
-        </w:rPr>
-        <w:t>temple-oriented</w:t>
-      </w:r>
-      <w:r>
-        <w:rPr>
-          <w:rFonts w:ascii="Palatino Linotype" w:eastAsia="Times New Roman" w:hAnsi="Palatino Linotype" w:cs="Times New Roman"/>
-          <w:b/>
-          <w:bCs/>
-          <w:sz w:val="32"/>
-          <w:szCs w:val="32"/>
-        </w:rPr>
-        <w:t xml:space="preserve"> theme as well as the concept of being a haven of comfort and accessibility.</w:t>
+        <w:t xml:space="preserve"> Church culture and be designed to support a temple-oriented theme as well as the concept of being a haven of comfort and accessibility.</w:t>
       </w:r>
     </w:p>
     <w:p>
@@ -1559,6 +1539,9 @@
         <w:pStyle w:val="NormalWeb"/>
       </w:pPr>
       <w:r>
+        <w:rPr>
+          <w:noProof/>
+        </w:rPr>
         <w:drawing>
           <wp:inline distT="0" distB="0" distL="0" distR="0" wp14:anchorId="7549B04E" wp14:editId="78B6381D">
             <wp:extent cx="5486400" cy="3429000"/>
@@ -2011,7 +1994,7 @@
       <w:pPr>
         <w:pStyle w:val="Heading3"/>
         <w:rPr>
-          <w:rFonts w:ascii="Open sans" w:eastAsia="Times New Roman" w:hAnsi="Open sans" w:cs="Times New Roman"/>
+          <w:rFonts w:ascii="Open Sans" w:eastAsia="Times New Roman" w:hAnsi="Open Sans" w:cs="Times New Roman"/>
           <w:b w:val="0"/>
           <w:bCs w:val="0"/>
           <w:color w:val="FF0000"/>
@@ -2047,7 +2030,7 @@
       </w:r>
       <w:r>
         <w:rPr>
-          <w:rFonts w:ascii="Open sans" w:eastAsia="Times New Roman" w:hAnsi="Open sans" w:cs="Times New Roman"/>
+          <w:rFonts w:ascii="Open Sans" w:eastAsia="Times New Roman" w:hAnsi="Open Sans" w:cs="Times New Roman"/>
           <w:b w:val="0"/>
           <w:bCs w:val="0"/>
           <w:sz w:val="28"/>
@@ -2060,7 +2043,7 @@
       <w:pPr>
         <w:pStyle w:val="Heading3"/>
         <w:rPr>
-          <w:rFonts w:ascii="Open sans" w:eastAsia="Times New Roman" w:hAnsi="Open sans" w:cs="Times New Roman"/>
+          <w:rFonts w:ascii="Open Sans" w:eastAsia="Times New Roman" w:hAnsi="Open Sans" w:cs="Times New Roman"/>
           <w:b w:val="0"/>
           <w:bCs w:val="0"/>
           <w:sz w:val="28"/>
@@ -2069,7 +2052,7 @@
       </w:pPr>
       <w:r>
         <w:rPr>
-          <w:rFonts w:ascii="Open sans" w:eastAsia="Times New Roman" w:hAnsi="Open sans" w:cs="Times New Roman"/>
+          <w:rFonts w:ascii="Open Sans" w:eastAsia="Times New Roman" w:hAnsi="Open Sans" w:cs="Times New Roman"/>
           <w:b w:val="0"/>
           <w:bCs w:val="0"/>
           <w:sz w:val="28"/>
@@ -2079,7 +2062,7 @@
       </w:r>
       <w:r>
         <w:rPr>
-          <w:rFonts w:ascii="Open sans" w:eastAsia="Times New Roman" w:hAnsi="Open sans" w:cs="Times New Roman" w:hint="eastAsia"/>
+          <w:rFonts w:ascii="Open Sans" w:eastAsia="Times New Roman" w:hAnsi="Open Sans" w:cs="Times New Roman" w:hint="eastAsia"/>
           <w:b w:val="0"/>
           <w:bCs w:val="0"/>
           <w:sz w:val="28"/>
@@ -2089,7 +2072,7 @@
       </w:r>
       <w:r>
         <w:rPr>
-          <w:rFonts w:ascii="Open sans" w:eastAsia="Times New Roman" w:hAnsi="Open sans" w:cs="Times New Roman"/>
+          <w:rFonts w:ascii="Open Sans" w:eastAsia="Times New Roman" w:hAnsi="Open Sans" w:cs="Times New Roman"/>
           <w:b w:val="0"/>
           <w:bCs w:val="0"/>
           <w:sz w:val="28"/>
@@ -2103,7 +2086,7 @@
         <w:pStyle w:val="Heading3"/>
         <w:jc w:val="center"/>
         <w:rPr>
-          <w:rFonts w:ascii="Open sans" w:eastAsia="Times New Roman" w:hAnsi="Open sans" w:cs="Times New Roman"/>
+          <w:rFonts w:ascii="Open Sans" w:eastAsia="Times New Roman" w:hAnsi="Open Sans" w:cs="Times New Roman"/>
           <w:b w:val="0"/>
           <w:bCs w:val="0"/>
           <w:sz w:val="36"/>
@@ -2112,7 +2095,7 @@
       </w:pPr>
       <w:r>
         <w:rPr>
-          <w:rFonts w:ascii="Open sans" w:eastAsia="Times New Roman" w:hAnsi="Open sans" w:cs="Times New Roman" w:hint="eastAsia"/>
+          <w:rFonts w:ascii="Open Sans" w:eastAsia="Times New Roman" w:hAnsi="Open Sans" w:cs="Times New Roman" w:hint="eastAsia"/>
           <w:b w:val="0"/>
           <w:bCs w:val="0"/>
           <w:sz w:val="36"/>
@@ -2122,7 +2105,7 @@
       </w:r>
       <w:r>
         <w:rPr>
-          <w:rFonts w:ascii="Open sans" w:eastAsia="Times New Roman" w:hAnsi="Open sans" w:cs="Times New Roman"/>
+          <w:rFonts w:ascii="Open Sans" w:eastAsia="Times New Roman" w:hAnsi="Open Sans" w:cs="Times New Roman"/>
           <w:b w:val="0"/>
           <w:bCs w:val="0"/>
           <w:sz w:val="36"/>
@@ -2132,7 +2115,7 @@
       </w:r>
       <w:r>
         <w:rPr>
-          <w:rFonts w:ascii="Open sans" w:eastAsia="Times New Roman" w:hAnsi="Open sans" w:cs="Times New Roman" w:hint="eastAsia"/>
+          <w:rFonts w:ascii="Open Sans" w:eastAsia="Times New Roman" w:hAnsi="Open Sans" w:cs="Times New Roman" w:hint="eastAsia"/>
           <w:b w:val="0"/>
           <w:bCs w:val="0"/>
           <w:sz w:val="36"/>
@@ -2199,38 +2182,38 @@
     <w:p>
       <w:pPr>
         <w:rPr>
+          <w:rFonts w:ascii="Roboto" w:hAnsi="Roboto" w:hint="eastAsia"/>
+          <w:bCs/>
+          <w:sz w:val="28"/>
+          <w:szCs w:val="28"/>
+        </w:rPr>
+      </w:pPr>
+      <w:r>
+        <w:rPr>
           <w:rFonts w:ascii="Roboto" w:hAnsi="Roboto"/>
           <w:bCs/>
           <w:sz w:val="28"/>
           <w:szCs w:val="28"/>
         </w:rPr>
-      </w:pPr>
-      <w:r>
-        <w:rPr>
-          <w:rFonts w:ascii="Roboto" w:hAnsi="Roboto"/>
+        <w:t>This font will be used for body and paragraphs.</w:t>
+      </w:r>
+    </w:p>
+    <w:p>
+      <w:pPr>
+        <w:jc w:val="center"/>
+        <w:rPr>
+          <w:rFonts w:ascii="Roboto" w:hAnsi="Roboto" w:hint="eastAsia"/>
           <w:bCs/>
           <w:sz w:val="28"/>
           <w:szCs w:val="28"/>
         </w:rPr>
-        <w:t>This font will be used for body and paragraphs.</w:t>
-      </w:r>
-    </w:p>
-    <w:p>
-      <w:pPr>
-        <w:jc w:val="center"/>
-        <w:rPr>
-          <w:rFonts w:ascii="Roboto" w:hAnsi="Roboto"/>
-          <w:bCs/>
-          <w:sz w:val="28"/>
-          <w:szCs w:val="28"/>
-        </w:rPr>
-      </w:pPr>
-    </w:p>
-    <w:p>
-      <w:pPr>
-        <w:jc w:val="center"/>
-        <w:rPr>
-          <w:rFonts w:ascii="Roboto" w:hAnsi="Roboto"/>
+      </w:pPr>
+    </w:p>
+    <w:p>
+      <w:pPr>
+        <w:jc w:val="center"/>
+        <w:rPr>
+          <w:rFonts w:ascii="Roboto" w:hAnsi="Roboto" w:hint="eastAsia"/>
           <w:bCs/>
           <w:sz w:val="28"/>
           <w:szCs w:val="28"/>
@@ -2273,7 +2256,7 @@
         </w:numPr>
         <w:jc w:val="center"/>
         <w:rPr>
-          <w:rFonts w:ascii="Roboto" w:hAnsi="Roboto"/>
+          <w:rFonts w:ascii="Roboto" w:hAnsi="Roboto" w:hint="eastAsia"/>
           <w:bCs/>
           <w:sz w:val="28"/>
           <w:szCs w:val="28"/>
@@ -2298,7 +2281,7 @@
         </w:numPr>
         <w:jc w:val="center"/>
         <w:rPr>
-          <w:rFonts w:ascii="Roboto" w:hAnsi="Roboto"/>
+          <w:rFonts w:ascii="Roboto" w:hAnsi="Roboto" w:hint="eastAsia"/>
           <w:bCs/>
           <w:sz w:val="28"/>
           <w:szCs w:val="28"/>
@@ -2323,7 +2306,7 @@
         </w:numPr>
         <w:jc w:val="center"/>
         <w:rPr>
-          <w:rFonts w:ascii="Roboto" w:hAnsi="Roboto"/>
+          <w:rFonts w:ascii="Roboto" w:hAnsi="Roboto" w:hint="eastAsia"/>
           <w:bCs/>
           <w:sz w:val="28"/>
           <w:szCs w:val="28"/>
@@ -2517,6 +2500,7 @@
       <w:r>
         <w:rPr>
           <w:rFonts w:ascii="Palatino Linotype" w:eastAsia="Times New Roman" w:hAnsi="Palatino Linotype" w:cs="Times New Roman"/>
+          <w:noProof/>
           <w:color w:val="777777"/>
         </w:rPr>
         <w:lastRenderedPageBreak/>
@@ -2726,256 +2710,266 @@
           <w:szCs w:val="28"/>
         </w:rPr>
       </w:pPr>
-    </w:p>
-    <w:p>
-      <w:pPr>
-        <w:jc w:val="center"/>
-        <w:rPr>
-          <w:rFonts w:ascii="Palatino Linotype" w:eastAsia="Times New Roman" w:hAnsi="Palatino Linotype" w:cs="Times New Roman"/>
-          <w:sz w:val="28"/>
-          <w:szCs w:val="28"/>
-        </w:rPr>
-      </w:pPr>
-    </w:p>
-    <w:p>
-      <w:pPr>
-        <w:jc w:val="center"/>
-        <w:rPr>
-          <w:rFonts w:ascii="Palatino Linotype" w:eastAsia="Times New Roman" w:hAnsi="Palatino Linotype" w:cs="Times New Roman"/>
-          <w:sz w:val="28"/>
-          <w:szCs w:val="28"/>
-        </w:rPr>
-      </w:pPr>
-    </w:p>
-    <w:p>
-      <w:pPr>
-        <w:jc w:val="center"/>
-        <w:rPr>
-          <w:rFonts w:ascii="Palatino Linotype" w:eastAsia="Times New Roman" w:hAnsi="Palatino Linotype" w:cs="Times New Roman"/>
-          <w:sz w:val="28"/>
-          <w:szCs w:val="28"/>
-        </w:rPr>
-      </w:pPr>
-    </w:p>
-    <w:p>
-      <w:pPr>
-        <w:jc w:val="center"/>
-        <w:rPr>
-          <w:rFonts w:ascii="Palatino Linotype" w:eastAsia="Times New Roman" w:hAnsi="Palatino Linotype" w:cs="Times New Roman"/>
-          <w:sz w:val="28"/>
-          <w:szCs w:val="28"/>
-        </w:rPr>
-      </w:pPr>
-    </w:p>
-    <w:p>
-      <w:pPr>
-        <w:jc w:val="center"/>
-        <w:rPr>
-          <w:rFonts w:ascii="Palatino Linotype" w:eastAsia="Times New Roman" w:hAnsi="Palatino Linotype" w:cs="Times New Roman"/>
-          <w:sz w:val="28"/>
-          <w:szCs w:val="28"/>
-        </w:rPr>
-      </w:pPr>
-    </w:p>
-    <w:p>
-      <w:pPr>
-        <w:jc w:val="center"/>
-        <w:rPr>
-          <w:rFonts w:ascii="Palatino Linotype" w:eastAsia="Times New Roman" w:hAnsi="Palatino Linotype" w:cs="Times New Roman"/>
-          <w:sz w:val="28"/>
-          <w:szCs w:val="28"/>
-        </w:rPr>
-      </w:pPr>
-    </w:p>
-    <w:p>
-      <w:pPr>
-        <w:jc w:val="center"/>
-        <w:rPr>
-          <w:rFonts w:ascii="Palatino Linotype" w:eastAsia="Times New Roman" w:hAnsi="Palatino Linotype" w:cs="Times New Roman"/>
-          <w:sz w:val="28"/>
-          <w:szCs w:val="28"/>
-        </w:rPr>
-      </w:pPr>
-    </w:p>
-    <w:p>
-      <w:pPr>
-        <w:jc w:val="center"/>
-        <w:rPr>
-          <w:rFonts w:ascii="Palatino Linotype" w:eastAsia="Times New Roman" w:hAnsi="Palatino Linotype" w:cs="Times New Roman"/>
-          <w:sz w:val="28"/>
-          <w:szCs w:val="28"/>
-        </w:rPr>
-      </w:pPr>
-    </w:p>
-    <w:p>
-      <w:pPr>
-        <w:jc w:val="center"/>
-        <w:rPr>
-          <w:rFonts w:ascii="Palatino Linotype" w:eastAsia="Times New Roman" w:hAnsi="Palatino Linotype" w:cs="Times New Roman"/>
-          <w:sz w:val="28"/>
-          <w:szCs w:val="28"/>
-        </w:rPr>
-      </w:pPr>
-    </w:p>
-    <w:p>
-      <w:pPr>
-        <w:jc w:val="center"/>
-        <w:rPr>
-          <w:rFonts w:ascii="Palatino Linotype" w:eastAsia="Times New Roman" w:hAnsi="Palatino Linotype" w:cs="Times New Roman"/>
-          <w:sz w:val="28"/>
-          <w:szCs w:val="28"/>
-        </w:rPr>
-      </w:pPr>
-    </w:p>
-    <w:p>
-      <w:pPr>
-        <w:jc w:val="center"/>
-        <w:rPr>
-          <w:rFonts w:ascii="Palatino Linotype" w:eastAsia="Times New Roman" w:hAnsi="Palatino Linotype" w:cs="Times New Roman"/>
-          <w:sz w:val="28"/>
-          <w:szCs w:val="28"/>
-        </w:rPr>
-      </w:pPr>
-    </w:p>
-    <w:p>
-      <w:pPr>
-        <w:jc w:val="center"/>
-        <w:rPr>
-          <w:rFonts w:ascii="Palatino Linotype" w:eastAsia="Times New Roman" w:hAnsi="Palatino Linotype" w:cs="Times New Roman"/>
-          <w:sz w:val="28"/>
-          <w:szCs w:val="28"/>
-        </w:rPr>
-      </w:pPr>
-    </w:p>
-    <w:p>
-      <w:pPr>
-        <w:jc w:val="center"/>
-        <w:rPr>
-          <w:rFonts w:ascii="Palatino Linotype" w:eastAsia="Times New Roman" w:hAnsi="Palatino Linotype" w:cs="Times New Roman"/>
-          <w:sz w:val="28"/>
-          <w:szCs w:val="28"/>
-        </w:rPr>
-      </w:pPr>
-    </w:p>
-    <w:p>
-      <w:pPr>
-        <w:jc w:val="center"/>
-        <w:rPr>
-          <w:rFonts w:ascii="Palatino Linotype" w:eastAsia="Times New Roman" w:hAnsi="Palatino Linotype" w:cs="Times New Roman"/>
-          <w:sz w:val="28"/>
-          <w:szCs w:val="28"/>
-        </w:rPr>
-      </w:pPr>
-    </w:p>
-    <w:p>
-      <w:pPr>
-        <w:jc w:val="center"/>
-        <w:rPr>
-          <w:rFonts w:ascii="Palatino Linotype" w:eastAsia="Times New Roman" w:hAnsi="Palatino Linotype" w:cs="Times New Roman"/>
-          <w:sz w:val="28"/>
-          <w:szCs w:val="28"/>
-        </w:rPr>
-      </w:pPr>
-    </w:p>
-    <w:p>
-      <w:pPr>
-        <w:jc w:val="center"/>
-        <w:rPr>
-          <w:rFonts w:ascii="Palatino Linotype" w:eastAsia="Times New Roman" w:hAnsi="Palatino Linotype" w:cs="Times New Roman"/>
-          <w:sz w:val="28"/>
-          <w:szCs w:val="28"/>
-        </w:rPr>
-      </w:pPr>
-    </w:p>
-    <w:p>
-      <w:pPr>
-        <w:jc w:val="center"/>
-        <w:rPr>
-          <w:rFonts w:ascii="Palatino Linotype" w:eastAsia="Times New Roman" w:hAnsi="Palatino Linotype" w:cs="Times New Roman"/>
-          <w:sz w:val="28"/>
-          <w:szCs w:val="28"/>
-        </w:rPr>
-      </w:pPr>
-    </w:p>
-    <w:p>
-      <w:pPr>
-        <w:jc w:val="center"/>
-        <w:rPr>
-          <w:rFonts w:ascii="Palatino Linotype" w:eastAsia="Times New Roman" w:hAnsi="Palatino Linotype" w:cs="Times New Roman"/>
-          <w:sz w:val="28"/>
-          <w:szCs w:val="28"/>
-        </w:rPr>
-      </w:pPr>
-    </w:p>
-    <w:p>
-      <w:pPr>
-        <w:jc w:val="center"/>
-        <w:rPr>
-          <w:rFonts w:ascii="Palatino Linotype" w:eastAsia="Times New Roman" w:hAnsi="Palatino Linotype" w:cs="Times New Roman"/>
-          <w:sz w:val="28"/>
-          <w:szCs w:val="28"/>
-        </w:rPr>
-      </w:pPr>
-    </w:p>
-    <w:p>
-      <w:pPr>
-        <w:jc w:val="center"/>
-        <w:rPr>
-          <w:rFonts w:ascii="Palatino Linotype" w:eastAsia="Times New Roman" w:hAnsi="Palatino Linotype" w:cs="Times New Roman"/>
-          <w:sz w:val="28"/>
-          <w:szCs w:val="28"/>
-        </w:rPr>
-      </w:pPr>
-    </w:p>
-    <w:p>
-      <w:pPr>
-        <w:jc w:val="center"/>
-        <w:rPr>
-          <w:rFonts w:ascii="Palatino Linotype" w:eastAsia="Times New Roman" w:hAnsi="Palatino Linotype" w:cs="Times New Roman"/>
-          <w:sz w:val="28"/>
-          <w:szCs w:val="28"/>
-        </w:rPr>
-      </w:pPr>
-    </w:p>
-    <w:p>
-      <w:pPr>
-        <w:jc w:val="center"/>
-        <w:rPr>
-          <w:rFonts w:ascii="Palatino Linotype" w:eastAsia="Times New Roman" w:hAnsi="Palatino Linotype" w:cs="Times New Roman"/>
-          <w:sz w:val="28"/>
-          <w:szCs w:val="28"/>
-        </w:rPr>
-      </w:pPr>
-    </w:p>
-    <w:p>
-      <w:pPr>
-        <w:jc w:val="center"/>
-        <w:rPr>
-          <w:rFonts w:ascii="Palatino Linotype" w:eastAsia="Times New Roman" w:hAnsi="Palatino Linotype" w:cs="Times New Roman"/>
-          <w:sz w:val="28"/>
-          <w:szCs w:val="28"/>
-        </w:rPr>
-      </w:pPr>
-    </w:p>
-    <w:p>
-      <w:pPr>
-        <w:jc w:val="center"/>
-        <w:rPr>
-          <w:rFonts w:ascii="Palatino Linotype" w:eastAsia="Times New Roman" w:hAnsi="Palatino Linotype" w:cs="Times New Roman"/>
-          <w:sz w:val="28"/>
-          <w:szCs w:val="28"/>
-        </w:rPr>
-      </w:pPr>
-    </w:p>
-    <w:p>
-      <w:pPr>
-        <w:jc w:val="center"/>
-        <w:rPr>
-          <w:rFonts w:ascii="Palatino Linotype" w:eastAsia="Times New Roman" w:hAnsi="Palatino Linotype" w:cs="Times New Roman"/>
-          <w:sz w:val="28"/>
-          <w:szCs w:val="28"/>
-        </w:rPr>
-      </w:pPr>
+      <w:bookmarkStart w:id="0" w:name="_GoBack"/>
+      <w:bookmarkEnd w:id="0"/>
+    </w:p>
+    <w:p>
+      <w:pPr>
+        <w:jc w:val="center"/>
+        <w:rPr>
+          <w:rFonts w:ascii="Palatino Linotype" w:eastAsia="Times New Roman" w:hAnsi="Palatino Linotype" w:cs="Times New Roman"/>
+          <w:sz w:val="28"/>
+          <w:szCs w:val="28"/>
+        </w:rPr>
+      </w:pPr>
+    </w:p>
+    <w:p>
+      <w:pPr>
+        <w:jc w:val="center"/>
+        <w:rPr>
+          <w:rFonts w:ascii="Palatino Linotype" w:eastAsia="Times New Roman" w:hAnsi="Palatino Linotype" w:cs="Times New Roman"/>
+          <w:sz w:val="28"/>
+          <w:szCs w:val="28"/>
+        </w:rPr>
+      </w:pPr>
+    </w:p>
+    <w:p>
+      <w:pPr>
+        <w:jc w:val="center"/>
+        <w:rPr>
+          <w:rFonts w:ascii="Palatino Linotype" w:eastAsia="Times New Roman" w:hAnsi="Palatino Linotype" w:cs="Times New Roman"/>
+          <w:sz w:val="28"/>
+          <w:szCs w:val="28"/>
+        </w:rPr>
+      </w:pPr>
+    </w:p>
+    <w:p>
+      <w:pPr>
+        <w:jc w:val="center"/>
+        <w:rPr>
+          <w:rFonts w:ascii="Palatino Linotype" w:eastAsia="Times New Roman" w:hAnsi="Palatino Linotype" w:cs="Times New Roman"/>
+          <w:sz w:val="28"/>
+          <w:szCs w:val="28"/>
+        </w:rPr>
+      </w:pPr>
+    </w:p>
+    <w:p>
+      <w:pPr>
+        <w:jc w:val="center"/>
+        <w:rPr>
+          <w:rFonts w:ascii="Palatino Linotype" w:eastAsia="Times New Roman" w:hAnsi="Palatino Linotype" w:cs="Times New Roman"/>
+          <w:sz w:val="28"/>
+          <w:szCs w:val="28"/>
+        </w:rPr>
+      </w:pPr>
+    </w:p>
+    <w:p>
+      <w:pPr>
+        <w:jc w:val="center"/>
+        <w:rPr>
+          <w:rFonts w:ascii="Palatino Linotype" w:eastAsia="Times New Roman" w:hAnsi="Palatino Linotype" w:cs="Times New Roman"/>
+          <w:sz w:val="28"/>
+          <w:szCs w:val="28"/>
+        </w:rPr>
+      </w:pPr>
+    </w:p>
+    <w:p>
+      <w:pPr>
+        <w:jc w:val="center"/>
+        <w:rPr>
+          <w:rFonts w:ascii="Palatino Linotype" w:eastAsia="Times New Roman" w:hAnsi="Palatino Linotype" w:cs="Times New Roman"/>
+          <w:sz w:val="28"/>
+          <w:szCs w:val="28"/>
+        </w:rPr>
+      </w:pPr>
+    </w:p>
+    <w:p>
+      <w:pPr>
+        <w:jc w:val="center"/>
+        <w:rPr>
+          <w:rFonts w:ascii="Palatino Linotype" w:eastAsia="Times New Roman" w:hAnsi="Palatino Linotype" w:cs="Times New Roman"/>
+          <w:sz w:val="28"/>
+          <w:szCs w:val="28"/>
+        </w:rPr>
+      </w:pPr>
+    </w:p>
+    <w:p>
+      <w:pPr>
+        <w:jc w:val="center"/>
+        <w:rPr>
+          <w:rFonts w:ascii="Palatino Linotype" w:eastAsia="Times New Roman" w:hAnsi="Palatino Linotype" w:cs="Times New Roman"/>
+          <w:sz w:val="28"/>
+          <w:szCs w:val="28"/>
+        </w:rPr>
+      </w:pPr>
+    </w:p>
+    <w:p>
+      <w:pPr>
+        <w:jc w:val="center"/>
+        <w:rPr>
+          <w:rFonts w:ascii="Palatino Linotype" w:eastAsia="Times New Roman" w:hAnsi="Palatino Linotype" w:cs="Times New Roman"/>
+          <w:sz w:val="28"/>
+          <w:szCs w:val="28"/>
+        </w:rPr>
+      </w:pPr>
+    </w:p>
+    <w:p>
+      <w:pPr>
+        <w:jc w:val="center"/>
+        <w:rPr>
+          <w:rFonts w:ascii="Palatino Linotype" w:eastAsia="Times New Roman" w:hAnsi="Palatino Linotype" w:cs="Times New Roman"/>
+          <w:sz w:val="28"/>
+          <w:szCs w:val="28"/>
+        </w:rPr>
+      </w:pPr>
+    </w:p>
+    <w:p>
+      <w:pPr>
+        <w:jc w:val="center"/>
+        <w:rPr>
+          <w:rFonts w:ascii="Palatino Linotype" w:eastAsia="Times New Roman" w:hAnsi="Palatino Linotype" w:cs="Times New Roman"/>
+          <w:sz w:val="28"/>
+          <w:szCs w:val="28"/>
+        </w:rPr>
+      </w:pPr>
+    </w:p>
+    <w:p>
+      <w:pPr>
+        <w:jc w:val="center"/>
+        <w:rPr>
+          <w:rFonts w:ascii="Palatino Linotype" w:eastAsia="Times New Roman" w:hAnsi="Palatino Linotype" w:cs="Times New Roman"/>
+          <w:sz w:val="28"/>
+          <w:szCs w:val="28"/>
+        </w:rPr>
+      </w:pPr>
+    </w:p>
+    <w:p>
+      <w:pPr>
+        <w:jc w:val="center"/>
+        <w:rPr>
+          <w:rFonts w:ascii="Palatino Linotype" w:eastAsia="Times New Roman" w:hAnsi="Palatino Linotype" w:cs="Times New Roman"/>
+          <w:sz w:val="28"/>
+          <w:szCs w:val="28"/>
+        </w:rPr>
+      </w:pPr>
+    </w:p>
+    <w:p>
+      <w:pPr>
+        <w:jc w:val="center"/>
+        <w:rPr>
+          <w:rFonts w:ascii="Palatino Linotype" w:eastAsia="Times New Roman" w:hAnsi="Palatino Linotype" w:cs="Times New Roman"/>
+          <w:sz w:val="28"/>
+          <w:szCs w:val="28"/>
+        </w:rPr>
+      </w:pPr>
+    </w:p>
+    <w:p>
+      <w:pPr>
+        <w:jc w:val="center"/>
+        <w:rPr>
+          <w:rFonts w:ascii="Palatino Linotype" w:eastAsia="Times New Roman" w:hAnsi="Palatino Linotype" w:cs="Times New Roman"/>
+          <w:sz w:val="28"/>
+          <w:szCs w:val="28"/>
+        </w:rPr>
+      </w:pPr>
+    </w:p>
+    <w:p>
+      <w:pPr>
+        <w:jc w:val="center"/>
+        <w:rPr>
+          <w:rFonts w:ascii="Palatino Linotype" w:eastAsia="Times New Roman" w:hAnsi="Palatino Linotype" w:cs="Times New Roman"/>
+          <w:sz w:val="28"/>
+          <w:szCs w:val="28"/>
+        </w:rPr>
+      </w:pPr>
+    </w:p>
+    <w:p>
+      <w:pPr>
+        <w:jc w:val="center"/>
+        <w:rPr>
+          <w:rFonts w:ascii="Palatino Linotype" w:eastAsia="Times New Roman" w:hAnsi="Palatino Linotype" w:cs="Times New Roman"/>
+          <w:sz w:val="28"/>
+          <w:szCs w:val="28"/>
+        </w:rPr>
+      </w:pPr>
+    </w:p>
+    <w:p>
+      <w:pPr>
+        <w:jc w:val="center"/>
+        <w:rPr>
+          <w:rFonts w:ascii="Palatino Linotype" w:eastAsia="Times New Roman" w:hAnsi="Palatino Linotype" w:cs="Times New Roman"/>
+          <w:sz w:val="28"/>
+          <w:szCs w:val="28"/>
+        </w:rPr>
+      </w:pPr>
+    </w:p>
+    <w:p>
+      <w:pPr>
+        <w:jc w:val="center"/>
+        <w:rPr>
+          <w:rFonts w:ascii="Palatino Linotype" w:eastAsia="Times New Roman" w:hAnsi="Palatino Linotype" w:cs="Times New Roman"/>
+          <w:sz w:val="28"/>
+          <w:szCs w:val="28"/>
+        </w:rPr>
+      </w:pPr>
+    </w:p>
+    <w:p>
+      <w:pPr>
+        <w:jc w:val="center"/>
+        <w:rPr>
+          <w:rFonts w:ascii="Palatino Linotype" w:eastAsia="Times New Roman" w:hAnsi="Palatino Linotype" w:cs="Times New Roman"/>
+          <w:sz w:val="28"/>
+          <w:szCs w:val="28"/>
+        </w:rPr>
+      </w:pPr>
+    </w:p>
+    <w:p>
+      <w:pPr>
+        <w:jc w:val="center"/>
+        <w:rPr>
+          <w:rFonts w:ascii="Palatino Linotype" w:eastAsia="Times New Roman" w:hAnsi="Palatino Linotype" w:cs="Times New Roman"/>
+          <w:sz w:val="28"/>
+          <w:szCs w:val="28"/>
+        </w:rPr>
+      </w:pPr>
+    </w:p>
+    <w:p>
+      <w:pPr>
+        <w:jc w:val="center"/>
+        <w:rPr>
+          <w:rFonts w:ascii="Palatino Linotype" w:eastAsia="Times New Roman" w:hAnsi="Palatino Linotype" w:cs="Times New Roman"/>
+          <w:sz w:val="28"/>
+          <w:szCs w:val="28"/>
+        </w:rPr>
+      </w:pPr>
+    </w:p>
+    <w:p>
+      <w:pPr>
+        <w:jc w:val="center"/>
+        <w:rPr>
+          <w:rFonts w:ascii="Palatino Linotype" w:eastAsia="Times New Roman" w:hAnsi="Palatino Linotype" w:cs="Times New Roman"/>
+          <w:sz w:val="28"/>
+          <w:szCs w:val="28"/>
+        </w:rPr>
+      </w:pPr>
+    </w:p>
+    <w:p>
+      <w:pPr>
+        <w:jc w:val="center"/>
+        <w:rPr>
+          <w:rFonts w:ascii="Palatino Linotype" w:eastAsia="Times New Roman" w:hAnsi="Palatino Linotype" w:cs="Times New Roman"/>
+          <w:sz w:val="28"/>
+          <w:szCs w:val="28"/>
+        </w:rPr>
+      </w:pPr>
+      <w:r>
+        <w:rPr>
+          <w:rFonts w:ascii="Palatino Linotype" w:eastAsia="Times New Roman" w:hAnsi="Palatino Linotype" w:cs="Times New Roman"/>
+          <w:sz w:val="28"/>
+          <w:szCs w:val="28"/>
+        </w:rPr>
+        <w:t>c</w:t>
+      </w:r>
     </w:p>
     <w:p>
       <w:pPr>
@@ -3403,8 +3397,6 @@
           <w:szCs w:val="28"/>
         </w:rPr>
       </w:pPr>
-      <w:bookmarkStart w:id="0" w:name="_GoBack"/>
-      <w:bookmarkEnd w:id="0"/>
       <w:r>
         <w:rPr>
           <w:rFonts w:ascii="Palatino Linotype" w:eastAsia="Times New Roman" w:hAnsi="Palatino Linotype" w:cs="Times New Roman"/>
@@ -4373,6 +4365,7 @@
   <w:style w:type="character" w:default="1" w:styleId="DefaultParagraphFont">
     <w:name w:val="Default Paragraph Font"/>
     <w:uiPriority w:val="1"/>
+    <w:semiHidden/>
     <w:unhideWhenUsed/>
   </w:style>
   <w:style w:type="table" w:default="1" w:styleId="TableNormal">
@@ -4988,7 +4981,7 @@
 </file>
 
 <file path=customXml/itemProps1.xml><?xml version="1.0" encoding="utf-8"?>
-<ds:datastoreItem xmlns:ds="http://schemas.openxmlformats.org/officeDocument/2006/customXml" ds:itemID="{0A27639B-0BB4-491F-ABEE-E2425BD2784C}">
+<ds:datastoreItem xmlns:ds="http://schemas.openxmlformats.org/officeDocument/2006/customXml" ds:itemID="{D9C44334-9323-4F06-926D-448E8EEE2864}">
   <ds:schemaRefs>
     <ds:schemaRef ds:uri="http://schemas.openxmlformats.org/officeDocument/2006/bibliography"/>
   </ds:schemaRefs>

</xml_diff>